<commit_message>
edits made to documentation.
</commit_message>
<xml_diff>
--- a/Documentation/Web Server Setup.docx
+++ b/Documentation/Web Server Setup.docx
@@ -183,20 +183,28 @@
         <w:rPr>
           <w:b/>
         </w:rPr>
-        <w:t>6/1</w:t>
+        <w:t>4</w:t>
       </w:r>
       <w:r>
         <w:rPr>
           <w:b/>
         </w:rPr>
+        <w:t>/1</w:t>
+      </w:r>
+      <w:r>
+        <w:rPr>
+          <w:b/>
+        </w:rPr>
         <w:t>3</w:t>
       </w:r>
       <w:r>
         <w:rPr>
           <w:b/>
         </w:rPr>
-        <w:t>/2015</w:t>
-      </w:r>
+        <w:t>/2016</w:t>
+      </w:r>
+      <w:bookmarkStart w:id="0" w:name="_GoBack"/>
+      <w:bookmarkEnd w:id="0"/>
     </w:p>
     <w:p>
       <w:pPr>
@@ -1534,7 +1542,7 @@
       <w:pPr>
         <w:pStyle w:val="Heading1"/>
       </w:pPr>
-      <w:bookmarkStart w:id="0" w:name="_Toc424851219"/>
+      <w:bookmarkStart w:id="1" w:name="_Toc424851219"/>
       <w:r>
         <w:lastRenderedPageBreak/>
         <w:t>Installing</w:t>
@@ -1542,17 +1550,17 @@
       <w:r>
         <w:t xml:space="preserve"> Apache Web Sever</w:t>
       </w:r>
-      <w:bookmarkEnd w:id="0"/>
+      <w:bookmarkEnd w:id="1"/>
     </w:p>
     <w:p>
       <w:pPr>
         <w:pStyle w:val="Head-1x"/>
       </w:pPr>
-      <w:bookmarkStart w:id="1" w:name="_Toc424851220"/>
+      <w:bookmarkStart w:id="2" w:name="_Toc424851220"/>
       <w:r>
         <w:t>Steps</w:t>
       </w:r>
-      <w:bookmarkEnd w:id="1"/>
+      <w:bookmarkEnd w:id="2"/>
     </w:p>
     <w:p>
       <w:pPr>
@@ -1576,89 +1584,71 @@
           <w:u w:val="none"/>
         </w:rPr>
       </w:pPr>
-      <w:proofErr w:type="spellStart"/>
       <w:r>
         <w:rPr>
           <w:highlight w:val="lightGray"/>
           <w:u w:val="none"/>
         </w:rPr>
-        <w:t>sudo</w:t>
-      </w:r>
-      <w:proofErr w:type="spellEnd"/>
-      <w:r>
+        <w:t>sudo apt-get install apache2 php5 libapache2-mod-php5</w:t>
+      </w:r>
+    </w:p>
+    <w:p>
+      <w:pPr>
+        <w:pStyle w:val="Txt-1x"/>
+        <w:rPr>
+          <w:u w:val="none"/>
+        </w:rPr>
+      </w:pPr>
+    </w:p>
+    <w:p>
+      <w:pPr>
+        <w:pStyle w:val="Txt-1x"/>
+        <w:rPr>
+          <w:u w:val="none"/>
+        </w:rPr>
+      </w:pPr>
+      <w:r>
+        <w:rPr>
+          <w:u w:val="none"/>
+        </w:rPr>
+        <w:t>Once this is done everything is basically setup and ready to go. The only thing that needs to be done for good measure is to restart the apache server. Use the following code to do this:</w:t>
+      </w:r>
+    </w:p>
+    <w:p>
+      <w:pPr>
+        <w:pStyle w:val="Txt-1x"/>
         <w:rPr>
           <w:highlight w:val="lightGray"/>
           <w:u w:val="none"/>
         </w:rPr>
-        <w:t xml:space="preserve"> apt-get install apache2 php5 libapache2-mod-php5</w:t>
-      </w:r>
-    </w:p>
-    <w:p>
-      <w:pPr>
-        <w:pStyle w:val="Txt-1x"/>
-        <w:rPr>
-          <w:u w:val="none"/>
-        </w:rPr>
-      </w:pPr>
-    </w:p>
-    <w:p>
-      <w:pPr>
-        <w:pStyle w:val="Txt-1x"/>
-        <w:rPr>
-          <w:u w:val="none"/>
-        </w:rPr>
-      </w:pPr>
-      <w:r>
-        <w:rPr>
-          <w:u w:val="none"/>
-        </w:rPr>
-        <w:t>Once this is done everything is basically setup and ready to go. The only thing that needs to be done for good measure is to restart the apache server. Use the following code to do this:</w:t>
-      </w:r>
-    </w:p>
-    <w:p>
-      <w:pPr>
-        <w:pStyle w:val="Txt-1x"/>
+      </w:pPr>
+      <w:r>
         <w:rPr>
           <w:highlight w:val="lightGray"/>
           <w:u w:val="none"/>
         </w:rPr>
-      </w:pPr>
-      <w:proofErr w:type="spellStart"/>
-      <w:r>
-        <w:rPr>
-          <w:highlight w:val="lightGray"/>
+        <w:t>sudo service apache2 restart</w:t>
+      </w:r>
+    </w:p>
+    <w:p>
+      <w:pPr>
+        <w:pStyle w:val="Txt-1x"/>
+        <w:rPr>
           <w:u w:val="none"/>
         </w:rPr>
-        <w:t>sudo</w:t>
-      </w:r>
-      <w:proofErr w:type="spellEnd"/>
-      <w:r>
-        <w:rPr>
-          <w:highlight w:val="lightGray"/>
+      </w:pPr>
+    </w:p>
+    <w:p>
+      <w:pPr>
+        <w:pStyle w:val="Txt-1x"/>
+        <w:rPr>
           <w:u w:val="none"/>
         </w:rPr>
-        <w:t xml:space="preserve"> service apache2 restart</w:t>
-      </w:r>
-    </w:p>
-    <w:p>
-      <w:pPr>
-        <w:pStyle w:val="Txt-1x"/>
+      </w:pPr>
+      <w:r>
         <w:rPr>
           <w:u w:val="none"/>
         </w:rPr>
-      </w:pPr>
-    </w:p>
-    <w:p>
-      <w:pPr>
-        <w:pStyle w:val="Txt-1x"/>
-        <w:rPr>
-          <w:u w:val="none"/>
-        </w:rPr>
-      </w:pPr>
-      <w:r>
-        <w:rPr>
-          <w:u w:val="none"/>
-        </w:rPr>
         <w:t>Now you are completely done with the setting up stage.</w:t>
       </w:r>
     </w:p>
@@ -1666,11 +1656,11 @@
       <w:pPr>
         <w:pStyle w:val="Head-1x"/>
       </w:pPr>
-      <w:bookmarkStart w:id="2" w:name="_Toc424851221"/>
+      <w:bookmarkStart w:id="3" w:name="_Toc424851221"/>
       <w:r>
         <w:t>Directory Setup</w:t>
       </w:r>
-      <w:bookmarkEnd w:id="2"/>
+      <w:bookmarkEnd w:id="3"/>
     </w:p>
     <w:p>
       <w:pPr>
@@ -1751,19 +1741,11 @@
           <w:u w:val="none"/>
         </w:rPr>
       </w:pPr>
-      <w:proofErr w:type="spellStart"/>
       <w:r>
         <w:rPr>
           <w:u w:val="none"/>
         </w:rPr>
-        <w:t>CreateAccount</w:t>
-      </w:r>
-      <w:proofErr w:type="spellEnd"/>
-      <w:r>
-        <w:rPr>
-          <w:u w:val="none"/>
-        </w:rPr>
-        <w:t>/</w:t>
+        <w:t>CreateAccount/</w:t>
       </w:r>
     </w:p>
     <w:p>
@@ -1831,19 +1813,11 @@
           <w:u w:val="none"/>
         </w:rPr>
       </w:pPr>
-      <w:proofErr w:type="spellStart"/>
       <w:r>
         <w:rPr>
           <w:u w:val="none"/>
         </w:rPr>
-        <w:t>LogIn</w:t>
-      </w:r>
-      <w:proofErr w:type="spellEnd"/>
-      <w:r>
-        <w:rPr>
-          <w:u w:val="none"/>
-        </w:rPr>
-        <w:t>/</w:t>
+        <w:t>LogIn/</w:t>
       </w:r>
     </w:p>
     <w:p>
@@ -1911,19 +1885,11 @@
           <w:u w:val="none"/>
         </w:rPr>
       </w:pPr>
-      <w:proofErr w:type="spellStart"/>
       <w:r>
         <w:rPr>
           <w:u w:val="none"/>
         </w:rPr>
-        <w:t>mainCSS_JS</w:t>
-      </w:r>
-      <w:proofErr w:type="spellEnd"/>
-      <w:r>
-        <w:rPr>
-          <w:u w:val="none"/>
-        </w:rPr>
-        <w:t>/CSS/</w:t>
+        <w:t>mainCSS_JS/CSS/</w:t>
       </w:r>
     </w:p>
     <w:p>
@@ -1991,20 +1957,12 @@
           <w:u w:val="none"/>
         </w:rPr>
       </w:pPr>
-      <w:proofErr w:type="spellStart"/>
       <w:r>
         <w:rPr>
           <w:u w:val="none"/>
         </w:rPr>
         <w:lastRenderedPageBreak/>
-        <w:t>mainCSS_JS</w:t>
-      </w:r>
-      <w:proofErr w:type="spellEnd"/>
-      <w:r>
-        <w:rPr>
-          <w:u w:val="none"/>
-        </w:rPr>
-        <w:t>/JS</w:t>
+        <w:t>mainCSS_JS/JS</w:t>
       </w:r>
     </w:p>
     <w:p>
@@ -2072,19 +2030,11 @@
           <w:u w:val="none"/>
         </w:rPr>
       </w:pPr>
-      <w:proofErr w:type="spellStart"/>
       <w:r>
         <w:rPr>
           <w:u w:val="none"/>
         </w:rPr>
-        <w:t>mainContent</w:t>
-      </w:r>
-      <w:proofErr w:type="spellEnd"/>
-      <w:r>
-        <w:rPr>
-          <w:u w:val="none"/>
-        </w:rPr>
-        <w:t>/</w:t>
+        <w:t>mainContent/</w:t>
       </w:r>
     </w:p>
     <w:p>
@@ -2170,21 +2120,7 @@
         <w:rPr>
           <w:u w:val="none"/>
         </w:rPr>
-        <w:t>/</w:t>
-      </w:r>
-      <w:proofErr w:type="spellStart"/>
-      <w:r>
-        <w:rPr>
-          <w:u w:val="none"/>
-        </w:rPr>
-        <w:t>etc</w:t>
-      </w:r>
-      <w:proofErr w:type="spellEnd"/>
-      <w:r>
-        <w:rPr>
-          <w:u w:val="none"/>
-        </w:rPr>
-        <w:t>/apache2</w:t>
+        <w:t>/etc/apache2</w:t>
       </w:r>
     </w:p>
     <w:p>
@@ -2250,36 +2186,18 @@
           <w:b/>
           <w:u w:val="none"/>
         </w:rPr>
-        <w:t>.</w:t>
-      </w:r>
-      <w:proofErr w:type="spellStart"/>
-      <w:r>
-        <w:rPr>
-          <w:b/>
-          <w:u w:val="none"/>
-        </w:rPr>
-        <w:t>htpasswd</w:t>
-      </w:r>
-      <w:proofErr w:type="spellEnd"/>
-      <w:r>
-        <w:rPr>
-          <w:b/>
-          <w:u w:val="none"/>
-        </w:rPr>
-        <w:t xml:space="preserve"> has been placed in this location</w:t>
+        <w:t>.htpasswd has been placed in this location</w:t>
       </w:r>
     </w:p>
     <w:p>
       <w:pPr>
         <w:pStyle w:val="Heading1"/>
       </w:pPr>
-      <w:bookmarkStart w:id="3" w:name="_Toc424851222"/>
-      <w:proofErr w:type="spellStart"/>
+      <w:bookmarkStart w:id="4" w:name="_Toc424851222"/>
       <w:r>
         <w:t>phpMyAdmin</w:t>
       </w:r>
-      <w:bookmarkEnd w:id="3"/>
-      <w:proofErr w:type="spellEnd"/>
+      <w:bookmarkEnd w:id="4"/>
     </w:p>
     <w:p>
       <w:pPr>
@@ -2329,11 +2247,11 @@
       <w:pPr>
         <w:pStyle w:val="Head-2x"/>
       </w:pPr>
-      <w:bookmarkStart w:id="4" w:name="_Toc424851223"/>
+      <w:bookmarkStart w:id="5" w:name="_Toc424851223"/>
       <w:r>
         <w:t>Steps</w:t>
       </w:r>
-      <w:bookmarkEnd w:id="4"/>
+      <w:bookmarkEnd w:id="5"/>
     </w:p>
     <w:p>
       <w:pPr>
@@ -2352,33 +2270,11 @@
         </w:rPr>
         <w:t xml:space="preserve">Type into terminal: </w:t>
       </w:r>
-      <w:proofErr w:type="spellStart"/>
       <w:r>
         <w:rPr>
           <w:highlight w:val="lightGray"/>
         </w:rPr>
-        <w:t>sudo</w:t>
-      </w:r>
-      <w:proofErr w:type="spellEnd"/>
-      <w:r>
-        <w:rPr>
-          <w:highlight w:val="lightGray"/>
-        </w:rPr>
-        <w:t xml:space="preserve"> apt-get install </w:t>
-      </w:r>
-      <w:proofErr w:type="spellStart"/>
-      <w:r>
-        <w:rPr>
-          <w:highlight w:val="lightGray"/>
-        </w:rPr>
-        <w:t>mysql</w:t>
-      </w:r>
-      <w:proofErr w:type="spellEnd"/>
-      <w:r>
-        <w:rPr>
-          <w:highlight w:val="lightGray"/>
-        </w:rPr>
-        <w:t>-server</w:t>
+        <w:t>sudo apt-get install mysql-server</w:t>
       </w:r>
     </w:p>
     <w:p>
@@ -2398,28 +2294,12 @@
         </w:rPr>
         <w:t xml:space="preserve">Type into terminal: </w:t>
       </w:r>
-      <w:proofErr w:type="spellStart"/>
       <w:r>
         <w:rPr>
           <w:highlight w:val="lightGray"/>
         </w:rPr>
-        <w:t>sudo</w:t>
-      </w:r>
-      <w:proofErr w:type="spellEnd"/>
-      <w:r>
-        <w:rPr>
-          <w:highlight w:val="lightGray"/>
-        </w:rPr>
-        <w:t xml:space="preserve"> apt-get install </w:t>
-      </w:r>
-      <w:proofErr w:type="spellStart"/>
-      <w:r>
-        <w:rPr>
-          <w:highlight w:val="lightGray"/>
-        </w:rPr>
-        <w:t>phpmyadmin</w:t>
-      </w:r>
-      <w:proofErr w:type="spellEnd"/>
+        <w:t>sudo apt-get install phpmyadmin</w:t>
+      </w:r>
     </w:p>
     <w:p>
       <w:pPr>
@@ -2508,21 +2388,7 @@
         <w:rPr>
           <w:lang w:bidi="ar-SA"/>
         </w:rPr>
-        <w:t>Go to IP/</w:t>
-      </w:r>
-      <w:proofErr w:type="spellStart"/>
-      <w:r>
-        <w:rPr>
-          <w:lang w:bidi="ar-SA"/>
-        </w:rPr>
-        <w:t>phpmyadmin</w:t>
-      </w:r>
-      <w:proofErr w:type="spellEnd"/>
-      <w:r>
-        <w:rPr>
-          <w:lang w:bidi="ar-SA"/>
-        </w:rPr>
-        <w:t>/</w:t>
+        <w:t>Go to IP/phpmyadmin/</w:t>
       </w:r>
     </w:p>
     <w:p>
@@ -2552,15 +2418,7 @@
         <w:rPr>
           <w:lang w:bidi="ar-SA"/>
         </w:rPr>
-        <w:t xml:space="preserve"> d</w:t>
-      </w:r>
-      <w:bookmarkStart w:id="5" w:name="_GoBack"/>
-      <w:bookmarkEnd w:id="5"/>
-      <w:r>
-        <w:rPr>
-          <w:lang w:bidi="ar-SA"/>
-        </w:rPr>
-        <w:t>atabases are ready to go</w:t>
+        <w:t xml:space="preserve"> databases are ready to go</w:t>
       </w:r>
     </w:p>
     <w:p>
@@ -2576,17 +2434,9 @@
           <w:lang w:bidi="ar-SA"/>
         </w:rPr>
         <w:lastRenderedPageBreak/>
-        <w:t>Password Protecting directory with .</w:t>
-      </w:r>
-      <w:proofErr w:type="spellStart"/>
-      <w:r>
-        <w:rPr>
-          <w:lang w:bidi="ar-SA"/>
-        </w:rPr>
-        <w:t>htaccess</w:t>
+        <w:t>Password Protecting directory with .htaccess</w:t>
       </w:r>
       <w:bookmarkEnd w:id="6"/>
-      <w:proofErr w:type="spellEnd"/>
       <w:r>
         <w:rPr>
           <w:lang w:bidi="ar-SA"/>
@@ -2656,37 +2506,7 @@
         <w:rPr>
           <w:lang w:bidi="ar-SA"/>
         </w:rPr>
-        <w:t>open file: /</w:t>
-      </w:r>
-      <w:proofErr w:type="spellStart"/>
-      <w:r>
-        <w:rPr>
-          <w:lang w:bidi="ar-SA"/>
-        </w:rPr>
-        <w:t>etc</w:t>
-      </w:r>
-      <w:proofErr w:type="spellEnd"/>
-      <w:r>
-        <w:rPr>
-          <w:lang w:bidi="ar-SA"/>
-        </w:rPr>
-        <w:t>/apache2/</w:t>
-      </w:r>
-      <w:proofErr w:type="spellStart"/>
-      <w:proofErr w:type="gramStart"/>
-      <w:r>
-        <w:rPr>
-          <w:lang w:bidi="ar-SA"/>
-        </w:rPr>
-        <w:t>conf.d</w:t>
-      </w:r>
-      <w:proofErr w:type="spellEnd"/>
-      <w:proofErr w:type="gramEnd"/>
-      <w:r>
-        <w:rPr>
-          <w:lang w:bidi="ar-SA"/>
-        </w:rPr>
-        <w:t>/security</w:t>
+        <w:t>open file: /etc/apache2/conf.d/security</w:t>
       </w:r>
     </w:p>
     <w:p>
@@ -2781,30 +2601,8 @@
         <w:rPr>
           <w:lang w:bidi="ar-SA"/>
         </w:rPr>
-        <w:t xml:space="preserve"> to: /</w:t>
-      </w:r>
-      <w:proofErr w:type="spellStart"/>
-      <w:r>
-        <w:rPr>
-          <w:lang w:bidi="ar-SA"/>
-        </w:rPr>
-        <w:t>var</w:t>
-      </w:r>
-      <w:proofErr w:type="spellEnd"/>
-      <w:r>
-        <w:rPr>
-          <w:lang w:bidi="ar-SA"/>
-        </w:rPr>
-        <w:t>/www/</w:t>
-      </w:r>
-      <w:proofErr w:type="spellStart"/>
-      <w:r>
-        <w:rPr>
-          <w:lang w:bidi="ar-SA"/>
-        </w:rPr>
-        <w:t>mainContent</w:t>
-      </w:r>
-      <w:proofErr w:type="spellEnd"/>
+        <w:t xml:space="preserve"> to: /var/www/mainContent</w:t>
+      </w:r>
     </w:p>
     <w:p>
       <w:pPr>
@@ -2821,16 +2619,8 @@
         <w:rPr>
           <w:lang w:bidi="ar-SA"/>
         </w:rPr>
-        <w:t>Create a hidden file called .</w:t>
-      </w:r>
-      <w:proofErr w:type="spellStart"/>
-      <w:r>
-        <w:rPr>
-          <w:lang w:bidi="ar-SA"/>
-        </w:rPr>
-        <w:t>htaccess</w:t>
-      </w:r>
-      <w:proofErr w:type="spellEnd"/>
+        <w:t>Create a hidden file called .htaccess</w:t>
+      </w:r>
     </w:p>
     <w:p>
       <w:pPr>
@@ -2847,21 +2637,7 @@
         <w:rPr>
           <w:lang w:bidi="ar-SA"/>
         </w:rPr>
-        <w:t>In .</w:t>
-      </w:r>
-      <w:proofErr w:type="spellStart"/>
-      <w:r>
-        <w:rPr>
-          <w:lang w:bidi="ar-SA"/>
-        </w:rPr>
-        <w:t>htaccess</w:t>
-      </w:r>
-      <w:proofErr w:type="spellEnd"/>
-      <w:r>
-        <w:rPr>
-          <w:lang w:bidi="ar-SA"/>
-        </w:rPr>
-        <w:t>, put the code you see below:</w:t>
+        <w:t>In .htaccess, put the code you see below:</w:t>
       </w:r>
     </w:p>
     <w:p>
@@ -2929,21 +2705,7 @@
         <w:rPr>
           <w:lang w:bidi="ar-SA"/>
         </w:rPr>
-        <w:t>Switch directory to: /</w:t>
-      </w:r>
-      <w:proofErr w:type="spellStart"/>
-      <w:r>
-        <w:rPr>
-          <w:lang w:bidi="ar-SA"/>
-        </w:rPr>
-        <w:t>etc</w:t>
-      </w:r>
-      <w:proofErr w:type="spellEnd"/>
-      <w:r>
-        <w:rPr>
-          <w:lang w:bidi="ar-SA"/>
-        </w:rPr>
-        <w:t>/apache2</w:t>
+        <w:t>Switch directory to: /etc/apache2</w:t>
       </w:r>
     </w:p>
     <w:p>
@@ -2961,21 +2723,7 @@
         <w:rPr>
           <w:lang w:bidi="ar-SA"/>
         </w:rPr>
-        <w:t>Create .</w:t>
-      </w:r>
-      <w:proofErr w:type="spellStart"/>
-      <w:r>
-        <w:rPr>
-          <w:lang w:bidi="ar-SA"/>
-        </w:rPr>
-        <w:t>htpasswd</w:t>
-      </w:r>
-      <w:proofErr w:type="spellEnd"/>
-      <w:r>
-        <w:rPr>
-          <w:lang w:bidi="ar-SA"/>
-        </w:rPr>
-        <w:t xml:space="preserve"> file by typing:</w:t>
+        <w:t>Create .htpasswd file by typing:</w:t>
       </w:r>
       <w:r>
         <w:rPr>
@@ -3124,35 +2872,7 @@
         <w:rPr>
           <w:lang w:bidi="ar-SA"/>
         </w:rPr>
-        <w:t xml:space="preserve">Run: </w:t>
-      </w:r>
-      <w:proofErr w:type="spellStart"/>
-      <w:r>
-        <w:rPr>
-          <w:lang w:bidi="ar-SA"/>
-        </w:rPr>
-        <w:t>sudo</w:t>
-      </w:r>
-      <w:proofErr w:type="spellEnd"/>
-      <w:r>
-        <w:rPr>
-          <w:lang w:bidi="ar-SA"/>
-        </w:rPr>
-        <w:t xml:space="preserve"> a2ensite default-</w:t>
-      </w:r>
-      <w:proofErr w:type="spellStart"/>
-      <w:r>
-        <w:rPr>
-          <w:lang w:bidi="ar-SA"/>
-        </w:rPr>
-        <w:t>ssl</w:t>
-      </w:r>
-      <w:proofErr w:type="spellEnd"/>
-      <w:r>
-        <w:rPr>
-          <w:lang w:bidi="ar-SA"/>
-        </w:rPr>
-        <w:t xml:space="preserve"> </w:t>
+        <w:t xml:space="preserve">Run: sudo a2ensite default-ssl </w:t>
       </w:r>
     </w:p>
     <w:p>
@@ -3176,30 +2896,8 @@
         <w:rPr>
           <w:lang w:bidi="ar-SA"/>
         </w:rPr>
-        <w:t xml:space="preserve"> </w:t>
-      </w:r>
-      <w:proofErr w:type="spellStart"/>
-      <w:r>
-        <w:rPr>
-          <w:lang w:bidi="ar-SA"/>
-        </w:rPr>
-        <w:t>sudo</w:t>
-      </w:r>
-      <w:proofErr w:type="spellEnd"/>
-      <w:r>
-        <w:rPr>
-          <w:lang w:bidi="ar-SA"/>
-        </w:rPr>
-        <w:t xml:space="preserve"> a2enmod </w:t>
-      </w:r>
-      <w:proofErr w:type="spellStart"/>
-      <w:r>
-        <w:rPr>
-          <w:lang w:bidi="ar-SA"/>
-        </w:rPr>
-        <w:t>ssl</w:t>
-      </w:r>
-      <w:proofErr w:type="spellEnd"/>
+        <w:t xml:space="preserve"> sudo a2enmod ssl</w:t>
+      </w:r>
     </w:p>
     <w:p>
       <w:pPr>
@@ -3234,30 +2932,8 @@
         <w:rPr>
           <w:lang w:bidi="ar-SA"/>
         </w:rPr>
-        <w:t>Change port listen to 443 from 80 in /</w:t>
-      </w:r>
-      <w:proofErr w:type="spellStart"/>
-      <w:r>
-        <w:rPr>
-          <w:lang w:bidi="ar-SA"/>
-        </w:rPr>
-        <w:t>etc</w:t>
-      </w:r>
-      <w:proofErr w:type="spellEnd"/>
-      <w:r>
-        <w:rPr>
-          <w:lang w:bidi="ar-SA"/>
-        </w:rPr>
-        <w:t>/apache2/</w:t>
-      </w:r>
-      <w:proofErr w:type="spellStart"/>
-      <w:r>
-        <w:rPr>
-          <w:lang w:bidi="ar-SA"/>
-        </w:rPr>
-        <w:t>port.conf</w:t>
-      </w:r>
-      <w:proofErr w:type="spellEnd"/>
+        <w:t>Change port listen to 443 from 80 in /etc/apache2/port.conf</w:t>
+      </w:r>
     </w:p>
     <w:p>
       <w:pPr>
@@ -3274,58 +2950,8 @@
         <w:rPr>
           <w:lang w:bidi="ar-SA"/>
         </w:rPr>
-        <w:t xml:space="preserve">Make directory: </w:t>
-      </w:r>
-      <w:proofErr w:type="spellStart"/>
-      <w:r>
-        <w:rPr>
-          <w:lang w:bidi="ar-SA"/>
-        </w:rPr>
-        <w:t>sudo</w:t>
-      </w:r>
-      <w:proofErr w:type="spellEnd"/>
-      <w:r>
-        <w:rPr>
-          <w:lang w:bidi="ar-SA"/>
-        </w:rPr>
-        <w:t xml:space="preserve"> </w:t>
-      </w:r>
-      <w:proofErr w:type="spellStart"/>
-      <w:r>
-        <w:rPr>
-          <w:lang w:bidi="ar-SA"/>
-        </w:rPr>
-        <w:t>mkdir</w:t>
-      </w:r>
-      <w:proofErr w:type="spellEnd"/>
-      <w:r>
-        <w:rPr>
-          <w:lang w:bidi="ar-SA"/>
-        </w:rPr>
-        <w:t xml:space="preserve"> /</w:t>
-      </w:r>
-      <w:proofErr w:type="spellStart"/>
-      <w:r>
-        <w:rPr>
-          <w:lang w:bidi="ar-SA"/>
-        </w:rPr>
-        <w:t>etc</w:t>
-      </w:r>
-      <w:proofErr w:type="spellEnd"/>
-      <w:r>
-        <w:rPr>
-          <w:lang w:bidi="ar-SA"/>
-        </w:rPr>
-        <w:t>/apache2/</w:t>
-      </w:r>
-      <w:proofErr w:type="spellStart"/>
-      <w:r>
-        <w:rPr>
-          <w:lang w:bidi="ar-SA"/>
-        </w:rPr>
-        <w:t>ssl</w:t>
-      </w:r>
-      <w:proofErr w:type="spellEnd"/>
+        <w:t>Make directory: sudo mkdir /etc/apache2/ssl</w:t>
+      </w:r>
     </w:p>
     <w:p>
       <w:pPr>
@@ -3359,47 +2985,11 @@
         </w:rPr>
         <w:t xml:space="preserve"> </w:t>
       </w:r>
-      <w:proofErr w:type="spellStart"/>
-      <w:r>
-        <w:rPr>
-          <w:lang w:bidi="ar-SA"/>
-        </w:rPr>
-        <w:t>sudo</w:t>
-      </w:r>
-      <w:proofErr w:type="spellEnd"/>
-      <w:r>
-        <w:rPr>
-          <w:lang w:bidi="ar-SA"/>
-        </w:rPr>
-        <w:t xml:space="preserve"> </w:t>
-      </w:r>
-      <w:proofErr w:type="spellStart"/>
-      <w:r>
-        <w:rPr>
-          <w:lang w:bidi="ar-SA"/>
-        </w:rPr>
-        <w:t>openssl</w:t>
-      </w:r>
-      <w:proofErr w:type="spellEnd"/>
-      <w:r>
-        <w:rPr>
-          <w:lang w:bidi="ar-SA"/>
-        </w:rPr>
-        <w:t xml:space="preserve"> </w:t>
-      </w:r>
-      <w:proofErr w:type="spellStart"/>
-      <w:r>
-        <w:rPr>
-          <w:lang w:bidi="ar-SA"/>
-        </w:rPr>
-        <w:t>req</w:t>
-      </w:r>
-      <w:proofErr w:type="spellEnd"/>
-      <w:r>
-        <w:rPr>
-          <w:lang w:bidi="ar-SA"/>
-        </w:rPr>
-        <w:t xml:space="preserve"> -x509</w:t>
+      <w:r>
+        <w:rPr>
+          <w:lang w:bidi="ar-SA"/>
+        </w:rPr>
+        <w:t>sudo openssl req -x509</w:t>
       </w:r>
       <w:r>
         <w:rPr>
@@ -3411,105 +3001,7 @@
         <w:rPr>
           <w:lang w:bidi="ar-SA"/>
         </w:rPr>
-        <w:t xml:space="preserve"> -</w:t>
-      </w:r>
-      <w:proofErr w:type="spellStart"/>
-      <w:r>
-        <w:rPr>
-          <w:lang w:bidi="ar-SA"/>
-        </w:rPr>
-        <w:t>newkey</w:t>
-      </w:r>
-      <w:proofErr w:type="spellEnd"/>
-      <w:r>
-        <w:rPr>
-          <w:lang w:bidi="ar-SA"/>
-        </w:rPr>
-        <w:t xml:space="preserve"> rsa:2048 -</w:t>
-      </w:r>
-      <w:proofErr w:type="spellStart"/>
-      <w:r>
-        <w:rPr>
-          <w:lang w:bidi="ar-SA"/>
-        </w:rPr>
-        <w:t>keyout</w:t>
-      </w:r>
-      <w:proofErr w:type="spellEnd"/>
-      <w:r>
-        <w:rPr>
-          <w:lang w:bidi="ar-SA"/>
-        </w:rPr>
-        <w:t xml:space="preserve"> /</w:t>
-      </w:r>
-      <w:proofErr w:type="spellStart"/>
-      <w:r>
-        <w:rPr>
-          <w:lang w:bidi="ar-SA"/>
-        </w:rPr>
-        <w:t>etc</w:t>
-      </w:r>
-      <w:proofErr w:type="spellEnd"/>
-      <w:r>
-        <w:rPr>
-          <w:lang w:bidi="ar-SA"/>
-        </w:rPr>
-        <w:t>/apache2/</w:t>
-      </w:r>
-      <w:proofErr w:type="spellStart"/>
-      <w:r>
-        <w:rPr>
-          <w:lang w:bidi="ar-SA"/>
-        </w:rPr>
-        <w:t>ssl</w:t>
-      </w:r>
-      <w:proofErr w:type="spellEnd"/>
-      <w:r>
-        <w:rPr>
-          <w:lang w:bidi="ar-SA"/>
-        </w:rPr>
-        <w:t>/</w:t>
-      </w:r>
-      <w:proofErr w:type="spellStart"/>
-      <w:r>
-        <w:rPr>
-          <w:lang w:bidi="ar-SA"/>
-        </w:rPr>
-        <w:t>apache.key</w:t>
-      </w:r>
-      <w:proofErr w:type="spellEnd"/>
-      <w:r>
-        <w:rPr>
-          <w:lang w:bidi="ar-SA"/>
-        </w:rPr>
-        <w:t xml:space="preserve"> -out /</w:t>
-      </w:r>
-      <w:proofErr w:type="spellStart"/>
-      <w:r>
-        <w:rPr>
-          <w:lang w:bidi="ar-SA"/>
-        </w:rPr>
-        <w:t>etc</w:t>
-      </w:r>
-      <w:proofErr w:type="spellEnd"/>
-      <w:r>
-        <w:rPr>
-          <w:lang w:bidi="ar-SA"/>
-        </w:rPr>
-        <w:t>/apache2/</w:t>
-      </w:r>
-      <w:proofErr w:type="spellStart"/>
-      <w:r>
-        <w:rPr>
-          <w:lang w:bidi="ar-SA"/>
-        </w:rPr>
-        <w:t>ssl</w:t>
-      </w:r>
-      <w:proofErr w:type="spellEnd"/>
-      <w:r>
-        <w:rPr>
-          <w:lang w:bidi="ar-SA"/>
-        </w:rPr>
-        <w:t>/apache.crt</w:t>
+        <w:t xml:space="preserve"> -newkey rsa:2048 -keyout /etc/apache2/ssl/apache.key -out /etc/apache2/ssl/apache.crt</w:t>
       </w:r>
     </w:p>
     <w:p>
@@ -3732,21 +3224,7 @@
         <w:rPr>
           <w:lang w:bidi="ar-SA"/>
         </w:rPr>
-        <w:t xml:space="preserve">      Password Protecting </w:t>
-      </w:r>
-      <w:proofErr w:type="gramStart"/>
-      <w:r>
-        <w:rPr>
-          <w:lang w:bidi="ar-SA"/>
-        </w:rPr>
-        <w:t>A</w:t>
-      </w:r>
-      <w:proofErr w:type="gramEnd"/>
-      <w:r>
-        <w:rPr>
-          <w:lang w:bidi="ar-SA"/>
-        </w:rPr>
-        <w:t xml:space="preserve"> Website in Apache Web Server - YouTube</w:t>
+        <w:t xml:space="preserve">      Password Protecting A Website in Apache Web Server - YouTube</w:t>
       </w:r>
     </w:p>
     <w:p>
@@ -3926,21 +3404,7 @@
         <w:rPr>
           <w:lang w:bidi="ar-SA"/>
         </w:rPr>
-        <w:t xml:space="preserve">      </w:t>
-      </w:r>
-      <w:proofErr w:type="spellStart"/>
-      <w:r>
-        <w:rPr>
-          <w:lang w:bidi="ar-SA"/>
-        </w:rPr>
-        <w:t>ProgrammingKnowledge</w:t>
-      </w:r>
-      <w:proofErr w:type="spellEnd"/>
-      <w:r>
-        <w:rPr>
-          <w:lang w:bidi="ar-SA"/>
-        </w:rPr>
-        <w:t xml:space="preserve"> - YouTube</w:t>
+        <w:t xml:space="preserve">      ProgrammingKnowledge - YouTube</w:t>
       </w:r>
     </w:p>
     <w:p>
@@ -4178,21 +3642,7 @@
         <w:rPr>
           <w:lang w:bidi="ar-SA"/>
         </w:rPr>
-        <w:t xml:space="preserve">      Beginner PHP Tutorial - 136 - Logging the User </w:t>
-      </w:r>
-      <w:proofErr w:type="gramStart"/>
-      <w:r>
-        <w:rPr>
-          <w:lang w:bidi="ar-SA"/>
-        </w:rPr>
-        <w:t>In</w:t>
-      </w:r>
-      <w:proofErr w:type="gramEnd"/>
-      <w:r>
-        <w:rPr>
-          <w:lang w:bidi="ar-SA"/>
-        </w:rPr>
-        <w:t xml:space="preserve"> Part 1 - YouTube</w:t>
+        <w:t xml:space="preserve">      Beginner PHP Tutorial - 136 - Logging the User In Part 1 - YouTube</w:t>
       </w:r>
     </w:p>
     <w:p>
@@ -4395,21 +3845,7 @@
         <w:rPr>
           <w:lang w:bidi="ar-SA"/>
         </w:rPr>
-        <w:t xml:space="preserve">      Setting up a secure website with HTTPS and SPDY support under </w:t>
-      </w:r>
-      <w:proofErr w:type="spellStart"/>
-      <w:r>
-        <w:rPr>
-          <w:lang w:bidi="ar-SA"/>
-        </w:rPr>
-        <w:t>nginx</w:t>
-      </w:r>
-      <w:proofErr w:type="spellEnd"/>
-      <w:r>
-        <w:rPr>
-          <w:lang w:bidi="ar-SA"/>
-        </w:rPr>
-        <w:t xml:space="preserve"> on a Raspberry Pi | Matt Wilcox, Web Developer &amp; Tinkerer</w:t>
+        <w:t xml:space="preserve">      Setting up a secure website with HTTPS and SPDY support under nginx on a Raspberry Pi | Matt Wilcox, Web Developer &amp; Tinkerer</w:t>
       </w:r>
     </w:p>
     <w:p>
@@ -4481,21 +3917,7 @@
         <w:rPr>
           <w:lang w:bidi="ar-SA"/>
         </w:rPr>
-        <w:t xml:space="preserve">      Securing Your Server - </w:t>
-      </w:r>
-      <w:proofErr w:type="spellStart"/>
-      <w:r>
-        <w:rPr>
-          <w:lang w:bidi="ar-SA"/>
-        </w:rPr>
-        <w:t>Linode</w:t>
-      </w:r>
-      <w:proofErr w:type="spellEnd"/>
-      <w:r>
-        <w:rPr>
-          <w:lang w:bidi="ar-SA"/>
-        </w:rPr>
-        <w:t xml:space="preserve"> Guides &amp; Tutorials</w:t>
+        <w:t xml:space="preserve">      Securing Your Server - Linode Guides &amp; Tutorials</w:t>
       </w:r>
     </w:p>
     <w:p>
@@ -4531,49 +3953,21 @@
         <w:rPr>
           <w:lang w:bidi="ar-SA"/>
         </w:rPr>
-        <w:t xml:space="preserve">      </w:t>
-      </w:r>
-      <w:proofErr w:type="spellStart"/>
-      <w:r>
-        <w:rPr>
-          <w:lang w:bidi="ar-SA"/>
-        </w:rPr>
-        <w:t>cron</w:t>
-      </w:r>
-      <w:proofErr w:type="spellEnd"/>
-      <w:r>
-        <w:rPr>
-          <w:lang w:bidi="ar-SA"/>
-        </w:rPr>
-        <w:t xml:space="preserve"> job - Google Search</w:t>
-      </w:r>
-    </w:p>
-    <w:p>
-      <w:pPr>
-        <w:pStyle w:val="Txt-1"/>
-        <w:rPr>
-          <w:lang w:bidi="ar-SA"/>
-        </w:rPr>
-      </w:pPr>
-      <w:r>
-        <w:rPr>
-          <w:lang w:bidi="ar-SA"/>
-        </w:rPr>
-        <w:t xml:space="preserve">      </w:t>
-      </w:r>
-      <w:proofErr w:type="gramStart"/>
-      <w:r>
-        <w:rPr>
-          <w:lang w:bidi="ar-SA"/>
-        </w:rPr>
-        <w:t>https://www.google.com/search?q=chorn+job&amp;oq=chorn+job&amp;aqs=chrome..</w:t>
-      </w:r>
-      <w:proofErr w:type="gramEnd"/>
-      <w:r>
-        <w:rPr>
-          <w:lang w:bidi="ar-SA"/>
-        </w:rPr>
-        <w:t>69i57.2722j0j7&amp;sourceid=chrome&amp;es_sm=0&amp;ie=UTF-8#q=cron+job</w:t>
+        <w:t xml:space="preserve">      cron job - Google Search</w:t>
+      </w:r>
+    </w:p>
+    <w:p>
+      <w:pPr>
+        <w:pStyle w:val="Txt-1"/>
+        <w:rPr>
+          <w:lang w:bidi="ar-SA"/>
+        </w:rPr>
+      </w:pPr>
+      <w:r>
+        <w:rPr>
+          <w:lang w:bidi="ar-SA"/>
+        </w:rPr>
+        <w:t xml:space="preserve">      https://www.google.com/search?q=chorn+job&amp;oq=chorn+job&amp;aqs=chrome..69i57.2722j0j7&amp;sourceid=chrome&amp;es_sm=0&amp;ie=UTF-8#q=cron+job</w:t>
       </w:r>
     </w:p>
     <w:p>
@@ -4689,21 +4083,7 @@
         <w:rPr>
           <w:lang w:bidi="ar-SA"/>
         </w:rPr>
-        <w:t xml:space="preserve">      apache server password </w:t>
-      </w:r>
-      <w:proofErr w:type="spellStart"/>
-      <w:r>
-        <w:rPr>
-          <w:lang w:bidi="ar-SA"/>
-        </w:rPr>
-        <w:t>proctection</w:t>
-      </w:r>
-      <w:proofErr w:type="spellEnd"/>
-      <w:r>
-        <w:rPr>
-          <w:lang w:bidi="ar-SA"/>
-        </w:rPr>
-        <w:t xml:space="preserve"> - YouTube</w:t>
+        <w:t xml:space="preserve">      apache server password proctection - YouTube</w:t>
       </w:r>
     </w:p>
     <w:p>
@@ -4761,16 +4141,8 @@
         <w:rPr>
           <w:lang w:bidi="ar-SA"/>
         </w:rPr>
-        <w:t xml:space="preserve">      ESP8266 - </w:t>
-      </w:r>
-      <w:proofErr w:type="spellStart"/>
-      <w:r>
-        <w:rPr>
-          <w:lang w:bidi="ar-SA"/>
-        </w:rPr>
-        <w:t>ElectroDragon</w:t>
-      </w:r>
-      <w:proofErr w:type="spellEnd"/>
+        <w:t xml:space="preserve">      ESP8266 - ElectroDragon</w:t>
+      </w:r>
     </w:p>
     <w:p>
       <w:pPr>
@@ -4805,21 +4177,7 @@
         <w:rPr>
           <w:lang w:bidi="ar-SA"/>
         </w:rPr>
-        <w:t xml:space="preserve">      </w:t>
-      </w:r>
-      <w:proofErr w:type="spellStart"/>
-      <w:r>
-        <w:rPr>
-          <w:lang w:bidi="ar-SA"/>
-        </w:rPr>
-        <w:t>nodemcu</w:t>
-      </w:r>
-      <w:proofErr w:type="spellEnd"/>
-      <w:r>
-        <w:rPr>
-          <w:lang w:bidi="ar-SA"/>
-        </w:rPr>
-        <w:t xml:space="preserve"> syntax - Google Search</w:t>
+        <w:t xml:space="preserve">      nodemcu syntax - Google Search</w:t>
       </w:r>
     </w:p>
     <w:p>
@@ -4855,35 +4213,7 @@
         <w:rPr>
           <w:lang w:bidi="ar-SA"/>
         </w:rPr>
-        <w:t xml:space="preserve">      </w:t>
-      </w:r>
-      <w:proofErr w:type="spellStart"/>
-      <w:r>
-        <w:rPr>
-          <w:lang w:bidi="ar-SA"/>
-        </w:rPr>
-        <w:t>nodemcu</w:t>
-      </w:r>
-      <w:proofErr w:type="spellEnd"/>
-      <w:r>
-        <w:rPr>
-          <w:lang w:bidi="ar-SA"/>
-        </w:rPr>
-        <w:t>/</w:t>
-      </w:r>
-      <w:proofErr w:type="spellStart"/>
-      <w:r>
-        <w:rPr>
-          <w:lang w:bidi="ar-SA"/>
-        </w:rPr>
-        <w:t>nodemcu</w:t>
-      </w:r>
-      <w:proofErr w:type="spellEnd"/>
-      <w:r>
-        <w:rPr>
-          <w:lang w:bidi="ar-SA"/>
-        </w:rPr>
-        <w:t>-firmware</w:t>
+        <w:t xml:space="preserve">      nodemcu/nodemcu-firmware</w:t>
       </w:r>
     </w:p>
     <w:p>
@@ -4919,49 +4249,7 @@
         <w:rPr>
           <w:lang w:bidi="ar-SA"/>
         </w:rPr>
-        <w:t xml:space="preserve">      </w:t>
-      </w:r>
-      <w:proofErr w:type="spellStart"/>
-      <w:r>
-        <w:rPr>
-          <w:lang w:bidi="ar-SA"/>
-        </w:rPr>
-        <w:t>nodemcu_api_en</w:t>
-      </w:r>
-      <w:proofErr w:type="spellEnd"/>
-      <w:r>
-        <w:rPr>
-          <w:lang w:bidi="ar-SA"/>
-        </w:rPr>
-        <w:t xml:space="preserve"> · </w:t>
-      </w:r>
-      <w:proofErr w:type="spellStart"/>
-      <w:r>
-        <w:rPr>
-          <w:lang w:bidi="ar-SA"/>
-        </w:rPr>
-        <w:t>nodemcu</w:t>
-      </w:r>
-      <w:proofErr w:type="spellEnd"/>
-      <w:r>
-        <w:rPr>
-          <w:lang w:bidi="ar-SA"/>
-        </w:rPr>
-        <w:t>/</w:t>
-      </w:r>
-      <w:proofErr w:type="spellStart"/>
-      <w:r>
-        <w:rPr>
-          <w:lang w:bidi="ar-SA"/>
-        </w:rPr>
-        <w:t>nodemcu</w:t>
-      </w:r>
-      <w:proofErr w:type="spellEnd"/>
-      <w:r>
-        <w:rPr>
-          <w:lang w:bidi="ar-SA"/>
-        </w:rPr>
-        <w:t>-firmware Wiki</w:t>
+        <w:t xml:space="preserve">      nodemcu_api_en · nodemcu/nodemcu-firmware Wiki</w:t>
       </w:r>
     </w:p>
     <w:p>
@@ -4997,63 +4285,7 @@
         <w:rPr>
           <w:lang w:bidi="ar-SA"/>
         </w:rPr>
-        <w:t xml:space="preserve">      </w:t>
-      </w:r>
-      <w:proofErr w:type="spellStart"/>
-      <w:r>
-        <w:rPr>
-          <w:lang w:bidi="ar-SA"/>
-        </w:rPr>
-        <w:t>nodemcu</w:t>
-      </w:r>
-      <w:proofErr w:type="spellEnd"/>
-      <w:r>
-        <w:rPr>
-          <w:lang w:bidi="ar-SA"/>
-        </w:rPr>
-        <w:t>-firmware/</w:t>
-      </w:r>
-      <w:proofErr w:type="spellStart"/>
-      <w:r>
-        <w:rPr>
-          <w:lang w:bidi="ar-SA"/>
-        </w:rPr>
-        <w:t>make_phone_call.lua</w:t>
-      </w:r>
-      <w:proofErr w:type="spellEnd"/>
-      <w:r>
-        <w:rPr>
-          <w:lang w:bidi="ar-SA"/>
-        </w:rPr>
-        <w:t xml:space="preserve"> at master · </w:t>
-      </w:r>
-      <w:proofErr w:type="spellStart"/>
-      <w:r>
-        <w:rPr>
-          <w:lang w:bidi="ar-SA"/>
-        </w:rPr>
-        <w:t>nodemcu</w:t>
-      </w:r>
-      <w:proofErr w:type="spellEnd"/>
-      <w:r>
-        <w:rPr>
-          <w:lang w:bidi="ar-SA"/>
-        </w:rPr>
-        <w:t>/</w:t>
-      </w:r>
-      <w:proofErr w:type="spellStart"/>
-      <w:r>
-        <w:rPr>
-          <w:lang w:bidi="ar-SA"/>
-        </w:rPr>
-        <w:t>nodemcu</w:t>
-      </w:r>
-      <w:proofErr w:type="spellEnd"/>
-      <w:r>
-        <w:rPr>
-          <w:lang w:bidi="ar-SA"/>
-        </w:rPr>
-        <w:t>-firmware</w:t>
+        <w:t xml:space="preserve">      nodemcu-firmware/make_phone_call.lua at master · nodemcu/nodemcu-firmware</w:t>
       </w:r>
     </w:p>
     <w:p>
@@ -5089,63 +4321,7 @@
         <w:rPr>
           <w:lang w:bidi="ar-SA"/>
         </w:rPr>
-        <w:t xml:space="preserve">      </w:t>
-      </w:r>
-      <w:proofErr w:type="spellStart"/>
-      <w:r>
-        <w:rPr>
-          <w:lang w:bidi="ar-SA"/>
-        </w:rPr>
-        <w:t>nodemcu</w:t>
-      </w:r>
-      <w:proofErr w:type="spellEnd"/>
-      <w:r>
-        <w:rPr>
-          <w:lang w:bidi="ar-SA"/>
-        </w:rPr>
-        <w:t>-firmware/</w:t>
-      </w:r>
-      <w:proofErr w:type="spellStart"/>
-      <w:r>
-        <w:rPr>
-          <w:lang w:bidi="ar-SA"/>
-        </w:rPr>
-        <w:t>send_text_message.lua</w:t>
-      </w:r>
-      <w:proofErr w:type="spellEnd"/>
-      <w:r>
-        <w:rPr>
-          <w:lang w:bidi="ar-SA"/>
-        </w:rPr>
-        <w:t xml:space="preserve"> at master · </w:t>
-      </w:r>
-      <w:proofErr w:type="spellStart"/>
-      <w:r>
-        <w:rPr>
-          <w:lang w:bidi="ar-SA"/>
-        </w:rPr>
-        <w:t>nodemcu</w:t>
-      </w:r>
-      <w:proofErr w:type="spellEnd"/>
-      <w:r>
-        <w:rPr>
-          <w:lang w:bidi="ar-SA"/>
-        </w:rPr>
-        <w:t>/</w:t>
-      </w:r>
-      <w:proofErr w:type="spellStart"/>
-      <w:r>
-        <w:rPr>
-          <w:lang w:bidi="ar-SA"/>
-        </w:rPr>
-        <w:t>nodemcu</w:t>
-      </w:r>
-      <w:proofErr w:type="spellEnd"/>
-      <w:r>
-        <w:rPr>
-          <w:lang w:bidi="ar-SA"/>
-        </w:rPr>
-        <w:t>-firmware</w:t>
+        <w:t xml:space="preserve">      nodemcu-firmware/send_text_message.lua at master · nodemcu/nodemcu-firmware</w:t>
       </w:r>
     </w:p>
     <w:p>
@@ -5181,35 +4357,7 @@
         <w:rPr>
           <w:lang w:bidi="ar-SA"/>
         </w:rPr>
-        <w:t xml:space="preserve">      c# - what the difference between </w:t>
-      </w:r>
-      <w:proofErr w:type="spellStart"/>
-      <w:r>
-        <w:rPr>
-          <w:lang w:bidi="ar-SA"/>
-        </w:rPr>
-        <w:t>webrequest</w:t>
-      </w:r>
-      <w:proofErr w:type="spellEnd"/>
-      <w:r>
-        <w:rPr>
-          <w:lang w:bidi="ar-SA"/>
-        </w:rPr>
-        <w:t xml:space="preserve"> and </w:t>
-      </w:r>
-      <w:proofErr w:type="spellStart"/>
-      <w:r>
-        <w:rPr>
-          <w:lang w:bidi="ar-SA"/>
-        </w:rPr>
-        <w:t>httpwebrequest</w:t>
-      </w:r>
-      <w:proofErr w:type="spellEnd"/>
-      <w:r>
-        <w:rPr>
-          <w:lang w:bidi="ar-SA"/>
-        </w:rPr>
-        <w:t xml:space="preserve"> - Stack Overflow</w:t>
+        <w:t xml:space="preserve">      c# - what the difference between webrequest and httpwebrequest - Stack Overflow</w:t>
       </w:r>
     </w:p>
     <w:p>
@@ -5245,21 +4393,7 @@
         <w:rPr>
           <w:lang w:bidi="ar-SA"/>
         </w:rPr>
-        <w:t xml:space="preserve">      </w:t>
-      </w:r>
-      <w:proofErr w:type="spellStart"/>
-      <w:r>
-        <w:rPr>
-          <w:lang w:bidi="ar-SA"/>
-        </w:rPr>
-        <w:t>Lua</w:t>
-      </w:r>
-      <w:proofErr w:type="spellEnd"/>
-      <w:r>
-        <w:rPr>
-          <w:lang w:bidi="ar-SA"/>
-        </w:rPr>
-        <w:t xml:space="preserve"> 5.2 Tutorial 1: Getting Started - YouTube</w:t>
+        <w:t xml:space="preserve">      Lua 5.2 Tutorial 1: Getting Started - YouTube</w:t>
       </w:r>
     </w:p>
     <w:p>
@@ -5353,21 +4487,7 @@
         <w:rPr>
           <w:lang w:bidi="ar-SA"/>
         </w:rPr>
-        <w:t xml:space="preserve">      PASSWORD - </w:t>
-      </w:r>
-      <w:proofErr w:type="spellStart"/>
-      <w:r>
-        <w:rPr>
-          <w:lang w:bidi="ar-SA"/>
-        </w:rPr>
-        <w:t>webiopi</w:t>
-      </w:r>
-      <w:proofErr w:type="spellEnd"/>
-      <w:r>
-        <w:rPr>
-          <w:lang w:bidi="ar-SA"/>
-        </w:rPr>
-        <w:t xml:space="preserve"> - Internet of Things framework - Google Project Hosting</w:t>
+        <w:t xml:space="preserve">      PASSWORD - webiopi - Internet of Things framework - Google Project Hosting</w:t>
       </w:r>
     </w:p>
     <w:p>
@@ -5794,35 +4914,7 @@
         <w:rPr>
           <w:lang w:bidi="ar-SA"/>
         </w:rPr>
-        <w:t xml:space="preserve">      Cheap and Easy </w:t>
-      </w:r>
-      <w:proofErr w:type="spellStart"/>
-      <w:r>
-        <w:rPr>
-          <w:lang w:bidi="ar-SA"/>
-        </w:rPr>
-        <w:t>WiFi</w:t>
-      </w:r>
-      <w:proofErr w:type="spellEnd"/>
-      <w:r>
-        <w:rPr>
-          <w:lang w:bidi="ar-SA"/>
-        </w:rPr>
-        <w:t xml:space="preserve"> (</w:t>
-      </w:r>
-      <w:proofErr w:type="spellStart"/>
-      <w:r>
-        <w:rPr>
-          <w:lang w:bidi="ar-SA"/>
-        </w:rPr>
-        <w:t>IoT</w:t>
-      </w:r>
-      <w:proofErr w:type="spellEnd"/>
-      <w:r>
-        <w:rPr>
-          <w:lang w:bidi="ar-SA"/>
-        </w:rPr>
-        <w:t>) Tutorial Part 1 - ESP8266 Setup/Intro - YouTube</w:t>
+        <w:t xml:space="preserve">      Cheap and Easy WiFi (IoT) Tutorial Part 1 - ESP8266 Setup/Intro - YouTube</w:t>
       </w:r>
     </w:p>
     <w:p>
@@ -5858,35 +4950,7 @@
         <w:rPr>
           <w:lang w:bidi="ar-SA"/>
         </w:rPr>
-        <w:t xml:space="preserve">      Cheap and Easy </w:t>
-      </w:r>
-      <w:proofErr w:type="spellStart"/>
-      <w:r>
-        <w:rPr>
-          <w:lang w:bidi="ar-SA"/>
-        </w:rPr>
-        <w:t>WiFi</w:t>
-      </w:r>
-      <w:proofErr w:type="spellEnd"/>
-      <w:r>
-        <w:rPr>
-          <w:lang w:bidi="ar-SA"/>
-        </w:rPr>
-        <w:t xml:space="preserve"> (</w:t>
-      </w:r>
-      <w:proofErr w:type="spellStart"/>
-      <w:r>
-        <w:rPr>
-          <w:lang w:bidi="ar-SA"/>
-        </w:rPr>
-        <w:t>IoT</w:t>
-      </w:r>
-      <w:proofErr w:type="spellEnd"/>
-      <w:r>
-        <w:rPr>
-          <w:lang w:bidi="ar-SA"/>
-        </w:rPr>
-        <w:t>) Tutorial Part 2 - ESP8266 Arduino Code - YouTube</w:t>
+        <w:t xml:space="preserve">      Cheap and Easy WiFi (IoT) Tutorial Part 2 - ESP8266 Arduino Code - YouTube</w:t>
       </w:r>
     </w:p>
     <w:p>
@@ -5922,21 +4986,7 @@
         <w:rPr>
           <w:lang w:bidi="ar-SA"/>
         </w:rPr>
-        <w:t xml:space="preserve">      ESP8266 Send Data </w:t>
-      </w:r>
-      <w:proofErr w:type="gramStart"/>
-      <w:r>
-        <w:rPr>
-          <w:lang w:bidi="ar-SA"/>
-        </w:rPr>
-        <w:t>To</w:t>
-      </w:r>
-      <w:proofErr w:type="gramEnd"/>
-      <w:r>
-        <w:rPr>
-          <w:lang w:bidi="ar-SA"/>
-        </w:rPr>
-        <w:t xml:space="preserve"> a Website (ESP-01/ESP-12) - YouTube</w:t>
+        <w:t xml:space="preserve">      ESP8266 Send Data To a Website (ESP-01/ESP-12) - YouTube</w:t>
       </w:r>
     </w:p>
     <w:p>
@@ -5972,16 +5022,8 @@
         <w:rPr>
           <w:lang w:bidi="ar-SA"/>
         </w:rPr>
-        <w:t xml:space="preserve">      ESP8266 | </w:t>
-      </w:r>
-      <w:proofErr w:type="spellStart"/>
-      <w:r>
-        <w:rPr>
-          <w:lang w:bidi="ar-SA"/>
-        </w:rPr>
-        <w:t>Hackaday</w:t>
-      </w:r>
-      <w:proofErr w:type="spellEnd"/>
+        <w:t xml:space="preserve">      ESP8266 | Hackaday</w:t>
+      </w:r>
     </w:p>
     <w:p>
       <w:pPr>
@@ -6053,30 +5095,8 @@
           <w:lang w:bidi="ar-SA"/>
         </w:rPr>
         <w:lastRenderedPageBreak/>
-        <w:t xml:space="preserve">      </w:t>
-      </w:r>
-      <w:proofErr w:type="gramStart"/>
-      <w:r>
-        <w:rPr>
-          <w:lang w:bidi="ar-SA"/>
-        </w:rPr>
-        <w:t>File:ESP</w:t>
-      </w:r>
-      <w:proofErr w:type="gramEnd"/>
-      <w:r>
-        <w:rPr>
-          <w:lang w:bidi="ar-SA"/>
-        </w:rPr>
-        <w:t xml:space="preserve">8266 V091.png - </w:t>
-      </w:r>
-      <w:proofErr w:type="spellStart"/>
-      <w:r>
-        <w:rPr>
-          <w:lang w:bidi="ar-SA"/>
-        </w:rPr>
-        <w:t>ElectroDragon</w:t>
-      </w:r>
-      <w:proofErr w:type="spellEnd"/>
+        <w:t xml:space="preserve">      File:ESP8266 V091.png - ElectroDragon</w:t>
+      </w:r>
     </w:p>
     <w:p>
       <w:pPr>
@@ -6111,35 +5131,7 @@
         <w:rPr>
           <w:lang w:bidi="ar-SA"/>
         </w:rPr>
-        <w:t xml:space="preserve">      ESP8266 - Burn </w:t>
-      </w:r>
-      <w:proofErr w:type="spellStart"/>
-      <w:r>
-        <w:rPr>
-          <w:lang w:bidi="ar-SA"/>
-        </w:rPr>
-        <w:t>NodeMCU</w:t>
-      </w:r>
-      <w:proofErr w:type="spellEnd"/>
-      <w:r>
-        <w:rPr>
-          <w:lang w:bidi="ar-SA"/>
-        </w:rPr>
-        <w:t xml:space="preserve">, write </w:t>
-      </w:r>
-      <w:proofErr w:type="spellStart"/>
-      <w:r>
-        <w:rPr>
-          <w:lang w:bidi="ar-SA"/>
-        </w:rPr>
-        <w:t>lua</w:t>
-      </w:r>
-      <w:proofErr w:type="spellEnd"/>
-      <w:r>
-        <w:rPr>
-          <w:lang w:bidi="ar-SA"/>
-        </w:rPr>
-        <w:t xml:space="preserve"> script, and control the water heater</w:t>
+        <w:t xml:space="preserve">      ESP8266 - Burn NodeMCU, write lua script, and control the water heater</w:t>
       </w:r>
     </w:p>
     <w:p>
@@ -6175,35 +5167,7 @@
         <w:rPr>
           <w:lang w:bidi="ar-SA"/>
         </w:rPr>
-        <w:t xml:space="preserve">      Flashing </w:t>
-      </w:r>
-      <w:proofErr w:type="spellStart"/>
-      <w:r>
-        <w:rPr>
-          <w:lang w:bidi="ar-SA"/>
-        </w:rPr>
-        <w:t>Nodemcu</w:t>
-      </w:r>
-      <w:proofErr w:type="spellEnd"/>
-      <w:r>
-        <w:rPr>
-          <w:lang w:bidi="ar-SA"/>
-        </w:rPr>
-        <w:t xml:space="preserve"> firmware on ESP8266 using Windows </w:t>
-      </w:r>
-      <w:proofErr w:type="spellStart"/>
-      <w:r>
-        <w:rPr>
-          <w:lang w:bidi="ar-SA"/>
-        </w:rPr>
-        <w:t>Lua</w:t>
-      </w:r>
-      <w:proofErr w:type="spellEnd"/>
-      <w:r>
-        <w:rPr>
-          <w:lang w:bidi="ar-SA"/>
-        </w:rPr>
-        <w:t xml:space="preserve"> firmware</w:t>
+        <w:t xml:space="preserve">      Flashing Nodemcu firmware on ESP8266 using Windows Lua firmware</w:t>
       </w:r>
     </w:p>
     <w:p>
@@ -7062,21 +6026,7 @@
         <w:rPr>
           <w:lang w:bidi="ar-SA"/>
         </w:rPr>
-        <w:t xml:space="preserve">      </w:t>
-      </w:r>
-      <w:proofErr w:type="gramStart"/>
-      <w:r>
-        <w:rPr>
-          <w:lang w:bidi="ar-SA"/>
-        </w:rPr>
-        <w:t>https://www.google.com/search?q=ohms&amp;oq=ohms&amp;aqs=chrome..</w:t>
-      </w:r>
-      <w:proofErr w:type="gramEnd"/>
-      <w:r>
-        <w:rPr>
-          <w:lang w:bidi="ar-SA"/>
-        </w:rPr>
-        <w:t>69i57j0l5.483j0j7&amp;sourceid=chrome&amp;es_sm=93&amp;ie=UTF-8</w:t>
+        <w:t xml:space="preserve">      https://www.google.com/search?q=ohms&amp;oq=ohms&amp;aqs=chrome..69i57j0l5.483j0j7&amp;sourceid=chrome&amp;es_sm=93&amp;ie=UTF-8</w:t>
       </w:r>
     </w:p>
     <w:p>
@@ -7345,35 +6295,7 @@
         <w:rPr>
           <w:lang w:bidi="ar-SA"/>
         </w:rPr>
-        <w:t xml:space="preserve">      $3 </w:t>
-      </w:r>
-      <w:proofErr w:type="spellStart"/>
-      <w:r>
-        <w:rPr>
-          <w:lang w:bidi="ar-SA"/>
-        </w:rPr>
-        <w:t>Wifi</w:t>
-      </w:r>
-      <w:proofErr w:type="spellEnd"/>
-      <w:r>
-        <w:rPr>
-          <w:lang w:bidi="ar-SA"/>
-        </w:rPr>
-        <w:t xml:space="preserve"> module part 2: </w:t>
-      </w:r>
-      <w:proofErr w:type="spellStart"/>
-      <w:r>
-        <w:rPr>
-          <w:lang w:bidi="ar-SA"/>
-        </w:rPr>
-        <w:t>ThingSpeak</w:t>
-      </w:r>
-      <w:proofErr w:type="spellEnd"/>
-      <w:r>
-        <w:rPr>
-          <w:lang w:bidi="ar-SA"/>
-        </w:rPr>
-        <w:t xml:space="preserve"> Demo - YouTube</w:t>
+        <w:t xml:space="preserve">      $3 Wifi module part 2: ThingSpeak Demo - YouTube</w:t>
       </w:r>
     </w:p>
     <w:p>
@@ -7539,21 +6461,7 @@
         <w:rPr>
           <w:lang w:bidi="ar-SA"/>
         </w:rPr>
-        <w:t xml:space="preserve">      </w:t>
-      </w:r>
-      <w:proofErr w:type="spellStart"/>
-      <w:r>
-        <w:rPr>
-          <w:lang w:bidi="ar-SA"/>
-        </w:rPr>
-        <w:t>Tinkernut</w:t>
-      </w:r>
-      <w:proofErr w:type="spellEnd"/>
-      <w:r>
-        <w:rPr>
-          <w:lang w:bidi="ar-SA"/>
-        </w:rPr>
-        <w:t xml:space="preserve"> - Weekend Hacker: Make A Raspberry Pi Web Server - YouTube</w:t>
+        <w:t xml:space="preserve">      Tinkernut - Weekend Hacker: Make A Raspberry Pi Web Server - YouTube</w:t>
       </w:r>
     </w:p>
     <w:p>
@@ -7756,21 +6664,7 @@
         <w:rPr>
           <w:lang w:bidi="ar-SA"/>
         </w:rPr>
-        <w:t xml:space="preserve">      Demo </w:t>
-      </w:r>
-      <w:proofErr w:type="spellStart"/>
-      <w:r>
-        <w:rPr>
-          <w:lang w:bidi="ar-SA"/>
-        </w:rPr>
-        <w:t>Flexbox</w:t>
-      </w:r>
-      <w:proofErr w:type="spellEnd"/>
-      <w:r>
-        <w:rPr>
-          <w:lang w:bidi="ar-SA"/>
-        </w:rPr>
-        <w:t xml:space="preserve"> 2</w:t>
+        <w:t xml:space="preserve">      Demo Flexbox 2</w:t>
       </w:r>
     </w:p>
     <w:p>
@@ -7806,21 +6700,7 @@
         <w:rPr>
           <w:lang w:bidi="ar-SA"/>
         </w:rPr>
-        <w:t xml:space="preserve">      Demo </w:t>
-      </w:r>
-      <w:proofErr w:type="spellStart"/>
-      <w:r>
-        <w:rPr>
-          <w:lang w:bidi="ar-SA"/>
-        </w:rPr>
-        <w:t>Flexbox</w:t>
-      </w:r>
-      <w:proofErr w:type="spellEnd"/>
-      <w:r>
-        <w:rPr>
-          <w:lang w:bidi="ar-SA"/>
-        </w:rPr>
-        <w:t xml:space="preserve"> 3</w:t>
+        <w:t xml:space="preserve">      Demo Flexbox 3</w:t>
       </w:r>
     </w:p>
     <w:p>
@@ -7856,21 +6736,7 @@
         <w:rPr>
           <w:lang w:bidi="ar-SA"/>
         </w:rPr>
-        <w:t xml:space="preserve">      Demo </w:t>
-      </w:r>
-      <w:proofErr w:type="spellStart"/>
-      <w:r>
-        <w:rPr>
-          <w:lang w:bidi="ar-SA"/>
-        </w:rPr>
-        <w:t>Flexbox</w:t>
-      </w:r>
-      <w:proofErr w:type="spellEnd"/>
-      <w:r>
-        <w:rPr>
-          <w:lang w:bidi="ar-SA"/>
-        </w:rPr>
-        <w:t xml:space="preserve"> 1</w:t>
+        <w:t xml:space="preserve">      Demo Flexbox 1</w:t>
       </w:r>
     </w:p>
     <w:p>
@@ -7936,54 +6802,37 @@
         <w:szCs w:val="16"/>
       </w:rPr>
     </w:pPr>
-    <w:r>
-      <w:fldChar w:fldCharType="begin"/>
-    </w:r>
-    <w:r>
-      <w:instrText xml:space="preserve"> FILENAME  \* FirstCap  \* MERGEFORMAT </w:instrText>
-    </w:r>
-    <w:r>
-      <w:fldChar w:fldCharType="separate"/>
-    </w:r>
-    <w:r>
-      <w:rPr>
-        <w:b/>
-        <w:noProof/>
-        <w:color w:val="548DD4" w:themeColor="text2" w:themeTint="99"/>
-        <w:sz w:val="16"/>
-        <w:szCs w:val="16"/>
-      </w:rPr>
-      <w:t>Web</w:t>
-    </w:r>
-    <w:r>
-      <w:rPr>
-        <w:noProof/>
-        <w:color w:val="548DD4" w:themeColor="text2" w:themeTint="99"/>
-        <w:sz w:val="16"/>
-        <w:szCs w:val="16"/>
-      </w:rPr>
-      <w:t xml:space="preserve"> </w:t>
-    </w:r>
-    <w:r>
-      <w:rPr>
-        <w:b/>
-        <w:noProof/>
-        <w:color w:val="548DD4" w:themeColor="text2" w:themeTint="99"/>
-        <w:sz w:val="16"/>
-        <w:szCs w:val="16"/>
-      </w:rPr>
-      <w:t>Server for Raspberry Pi.docx</w:t>
-    </w:r>
-    <w:r>
-      <w:rPr>
-        <w:b/>
-        <w:noProof/>
-        <w:color w:val="548DD4" w:themeColor="text2" w:themeTint="99"/>
-        <w:sz w:val="16"/>
-        <w:szCs w:val="16"/>
-      </w:rPr>
-      <w:fldChar w:fldCharType="end"/>
-    </w:r>
+    <w:fldSimple w:instr=" FILENAME  \* FirstCap  \* MERGEFORMAT ">
+      <w:r>
+        <w:rPr>
+          <w:b/>
+          <w:noProof/>
+          <w:color w:val="548DD4" w:themeColor="text2" w:themeTint="99"/>
+          <w:sz w:val="16"/>
+          <w:szCs w:val="16"/>
+        </w:rPr>
+        <w:t>Web</w:t>
+      </w:r>
+      <w:r>
+        <w:rPr>
+          <w:noProof/>
+          <w:color w:val="548DD4" w:themeColor="text2" w:themeTint="99"/>
+          <w:sz w:val="16"/>
+          <w:szCs w:val="16"/>
+        </w:rPr>
+        <w:t xml:space="preserve"> </w:t>
+      </w:r>
+      <w:r>
+        <w:rPr>
+          <w:b/>
+          <w:noProof/>
+          <w:color w:val="548DD4" w:themeColor="text2" w:themeTint="99"/>
+          <w:sz w:val="16"/>
+          <w:szCs w:val="16"/>
+        </w:rPr>
+        <w:t>Server for Raspberry Pi.docx</w:t>
+      </w:r>
+    </w:fldSimple>
     <w:r>
       <w:rPr>
         <w:b/>
@@ -8037,7 +6886,7 @@
         <w:sz w:val="16"/>
         <w:szCs w:val="16"/>
       </w:rPr>
-      <w:t>13</w:t>
+      <w:t>1</w:t>
     </w:r>
     <w:r>
       <w:rPr>
@@ -12009,7 +10858,7 @@
 </file>
 
 <file path=customXml/itemProps1.xml><?xml version="1.0" encoding="utf-8"?>
-<ds:datastoreItem xmlns:ds="http://schemas.openxmlformats.org/officeDocument/2006/customXml" ds:itemID="{F2A581A5-853F-0F47-A23A-C4569327059D}">
+<ds:datastoreItem xmlns:ds="http://schemas.openxmlformats.org/officeDocument/2006/customXml" ds:itemID="{68F9B847-56C9-4B46-AA67-ADCE170BDBFB}">
   <ds:schemaRefs>
     <ds:schemaRef ds:uri="http://schemas.openxmlformats.org/officeDocument/2006/bibliography"/>
   </ds:schemaRefs>

</xml_diff>